<commit_message>
sem_6, numerical methods: lab 2-2 - DONE!
</commit_message>
<xml_diff>
--- a/sem_6/numerical_methods/labs/lab_1-4/Snezhko_lab1-4.docx
+++ b/sem_6/numerical_methods/labs/lab_1-4/Snezhko_lab1-4.docx
@@ -16102,41 +16102,68 @@
           <w:sz w:val="24"/>
           <w:szCs w:val="24"/>
           <w:vertAlign w:val="subscript"/>
-          <w:lang w:val="en-US"/>
-        </w:rPr>
-      </w:pPr>
-      <w:r>
-        <w:rPr>
-          <w:rFonts w:ascii="Consolas" w:eastAsia="Times New Roman" w:hAnsi="Consolas" w:cs="Times New Roman"/>
-          <w:color w:val="000000"/>
-          <w:sz w:val="24"/>
-          <w:szCs w:val="24"/>
-          <w:vertAlign w:val="subscript"/>
-          <w:lang w:val="en-US"/>
-        </w:rPr>
-        <w:t>display(</w:t>
-      </w:r>
-      <w:proofErr w:type="spellStart"/>
-      <w:r>
-        <w:rPr>
-          <w:rFonts w:ascii="Consolas" w:eastAsia="Times New Roman" w:hAnsi="Consolas" w:cs="Times New Roman"/>
-          <w:color w:val="000000"/>
-          <w:sz w:val="24"/>
-          <w:szCs w:val="24"/>
-          <w:vertAlign w:val="subscript"/>
-          <w:lang w:val="en-US"/>
-        </w:rPr>
-        <w:t>omega_frame</w:t>
-      </w:r>
-      <w:proofErr w:type="spellEnd"/>
-      <w:r>
-        <w:rPr>
-          <w:rFonts w:ascii="Consolas" w:eastAsia="Times New Roman" w:hAnsi="Consolas" w:cs="Times New Roman"/>
-          <w:color w:val="000000"/>
-          <w:sz w:val="24"/>
-          <w:szCs w:val="24"/>
-          <w:vertAlign w:val="subscript"/>
-          <w:lang w:val="en-US"/>
+        </w:rPr>
+      </w:pPr>
+      <w:r>
+        <w:rPr>
+          <w:rFonts w:ascii="Consolas" w:eastAsia="Times New Roman" w:hAnsi="Consolas" w:cs="Times New Roman"/>
+          <w:color w:val="000000"/>
+          <w:sz w:val="24"/>
+          <w:szCs w:val="24"/>
+          <w:vertAlign w:val="subscript"/>
+          <w:lang w:val="en-US"/>
+        </w:rPr>
+        <w:t>display</w:t>
+      </w:r>
+      <w:r>
+        <w:rPr>
+          <w:rFonts w:ascii="Consolas" w:eastAsia="Times New Roman" w:hAnsi="Consolas" w:cs="Times New Roman"/>
+          <w:color w:val="000000"/>
+          <w:sz w:val="24"/>
+          <w:szCs w:val="24"/>
+          <w:vertAlign w:val="subscript"/>
+        </w:rPr>
+        <w:t>(</w:t>
+      </w:r>
+      <w:r>
+        <w:rPr>
+          <w:rFonts w:ascii="Consolas" w:eastAsia="Times New Roman" w:hAnsi="Consolas" w:cs="Times New Roman"/>
+          <w:color w:val="000000"/>
+          <w:sz w:val="24"/>
+          <w:szCs w:val="24"/>
+          <w:vertAlign w:val="subscript"/>
+          <w:lang w:val="en-US"/>
+        </w:rPr>
+        <w:t>omega</w:t>
+      </w:r>
+      <w:r>
+        <w:rPr>
+          <w:rFonts w:ascii="Consolas" w:eastAsia="Times New Roman" w:hAnsi="Consolas" w:cs="Times New Roman"/>
+          <w:color w:val="000000"/>
+          <w:sz w:val="24"/>
+          <w:szCs w:val="24"/>
+          <w:vertAlign w:val="subscript"/>
+        </w:rPr>
+        <w:t>_</w:t>
+      </w:r>
+      <w:r>
+        <w:rPr>
+          <w:rFonts w:ascii="Consolas" w:eastAsia="Times New Roman" w:hAnsi="Consolas" w:cs="Times New Roman"/>
+          <w:color w:val="000000"/>
+          <w:sz w:val="24"/>
+          <w:szCs w:val="24"/>
+          <w:vertAlign w:val="subscript"/>
+          <w:lang w:val="en-US"/>
+        </w:rPr>
+        <w:t>frame</w:t>
+      </w:r>
+      <w:r>
+        <w:rPr>
+          <w:rFonts w:ascii="Consolas" w:eastAsia="Times New Roman" w:hAnsi="Consolas" w:cs="Times New Roman"/>
+          <w:color w:val="000000"/>
+          <w:sz w:val="24"/>
+          <w:szCs w:val="24"/>
+          <w:vertAlign w:val="subscript"/>
         </w:rPr>
         <w:t>)</w:t>
       </w:r>
@@ -16151,7 +16178,6 @@
           <w:sz w:val="24"/>
           <w:szCs w:val="24"/>
           <w:vertAlign w:val="subscript"/>
-          <w:lang w:val="en-US"/>
         </w:rPr>
       </w:pPr>
     </w:p>
@@ -16165,7 +16191,7 @@
           <w:sz w:val="24"/>
           <w:szCs w:val="24"/>
           <w:vertAlign w:val="subscript"/>
-          <w:lang w:val="en-US" w:eastAsia="ru-RU"/>
+          <w:lang w:eastAsia="ru-RU"/>
         </w:rPr>
       </w:pPr>
     </w:p>
@@ -16179,7 +16205,7 @@
           <w:sz w:val="24"/>
           <w:szCs w:val="24"/>
           <w:vertAlign w:val="subscript"/>
-          <w:lang w:val="en-US" w:eastAsia="ru-RU"/>
+          <w:lang w:eastAsia="ru-RU"/>
         </w:rPr>
       </w:pPr>
     </w:p>
@@ -16193,7 +16219,7 @@
           <w:sz w:val="24"/>
           <w:szCs w:val="24"/>
           <w:vertAlign w:val="subscript"/>
-          <w:lang w:val="en-US" w:eastAsia="ru-RU"/>
+          <w:lang w:eastAsia="ru-RU"/>
         </w:rPr>
       </w:pPr>
     </w:p>
@@ -17812,7 +17838,25 @@
             <w:szCs w:val="28"/>
             <w:lang w:val="en-US"/>
           </w:rPr>
-          <m:t>=1+</m:t>
+          <m:t>=</m:t>
+        </m:r>
+        <m:r>
+          <w:rPr>
+            <w:rFonts w:ascii="Cambria Math" w:eastAsiaTheme="minorEastAsia" w:hAnsi="Cambria Math" w:cs="Times New Roman"/>
+            <w:sz w:val="28"/>
+            <w:szCs w:val="28"/>
+            <w:lang w:val="en-US"/>
+          </w:rPr>
+          <m:t>1.2</m:t>
+        </m:r>
+        <m:r>
+          <w:rPr>
+            <w:rFonts w:ascii="Cambria Math" w:eastAsiaTheme="minorEastAsia" w:hAnsi="Cambria Math" w:cs="Times New Roman"/>
+            <w:sz w:val="28"/>
+            <w:szCs w:val="28"/>
+            <w:lang w:val="en-US"/>
+          </w:rPr>
+          <m:t>+</m:t>
         </m:r>
         <m:f>
           <m:fPr>
@@ -20045,6 +20089,22 @@
           <w:sz w:val="28"/>
           <w:szCs w:val="28"/>
         </w:rPr>
+        <w:t xml:space="preserve"> = </w:t>
+      </w:r>
+      <w:r>
+        <w:rPr>
+          <w:rFonts w:ascii="Times New Roman" w:eastAsiaTheme="minorEastAsia" w:hAnsi="Times New Roman" w:cs="Times New Roman"/>
+          <w:sz w:val="28"/>
+          <w:szCs w:val="28"/>
+        </w:rPr>
+        <w:t>3.870417</w:t>
+      </w:r>
+      <w:r>
+        <w:rPr>
+          <w:rFonts w:ascii="Times New Roman" w:eastAsiaTheme="minorEastAsia" w:hAnsi="Times New Roman" w:cs="Times New Roman"/>
+          <w:sz w:val="28"/>
+          <w:szCs w:val="28"/>
+        </w:rPr>
         <w:t>,</w:t>
       </w:r>
     </w:p>
@@ -22914,7 +22974,6 @@
           <w:lang w:eastAsia="ru-RU"/>
         </w:rPr>
       </w:pPr>
-      <w:proofErr w:type="spellStart"/>
       <w:r>
         <w:rPr>
           <w:rFonts w:ascii="Consolas" w:eastAsia="Times New Roman" w:hAnsi="Consolas" w:cs="Times New Roman"/>
@@ -22925,7 +22984,6 @@
         </w:rPr>
         <w:t>table</w:t>
       </w:r>
-      <w:proofErr w:type="spellEnd"/>
       <w:r>
         <w:rPr>
           <w:rFonts w:ascii="Consolas" w:eastAsia="Times New Roman" w:hAnsi="Consolas" w:cs="Times New Roman"/>
@@ -22936,7 +22994,6 @@
         </w:rPr>
         <w:t>_</w:t>
       </w:r>
-      <w:proofErr w:type="spellStart"/>
       <w:r>
         <w:rPr>
           <w:rFonts w:ascii="Consolas" w:eastAsia="Times New Roman" w:hAnsi="Consolas" w:cs="Times New Roman"/>
@@ -22947,7 +23004,6 @@
         </w:rPr>
         <w:t>transposed</w:t>
       </w:r>
-      <w:proofErr w:type="spellEnd"/>
       <w:r>
         <w:rPr>
           <w:rFonts w:ascii="Consolas" w:eastAsia="Times New Roman" w:hAnsi="Consolas" w:cs="Times New Roman"/>
@@ -22958,7 +23014,6 @@
         </w:rPr>
         <w:t xml:space="preserve"> = </w:t>
       </w:r>
-      <w:proofErr w:type="spellStart"/>
       <w:proofErr w:type="gramStart"/>
       <w:r>
         <w:rPr>
@@ -22970,7 +23025,6 @@
         </w:rPr>
         <w:t>table</w:t>
       </w:r>
-      <w:proofErr w:type="spellEnd"/>
       <w:r>
         <w:rPr>
           <w:rFonts w:ascii="Consolas" w:eastAsia="Times New Roman" w:hAnsi="Consolas" w:cs="Times New Roman"/>
@@ -22981,7 +23035,6 @@
         </w:rPr>
         <w:t>.</w:t>
       </w:r>
-      <w:proofErr w:type="spellStart"/>
       <w:r>
         <w:rPr>
           <w:rFonts w:ascii="Consolas" w:eastAsia="Times New Roman" w:hAnsi="Consolas" w:cs="Times New Roman"/>
@@ -22992,7 +23045,6 @@
         </w:rPr>
         <w:t>T</w:t>
       </w:r>
-      <w:proofErr w:type="spellEnd"/>
       <w:proofErr w:type="gramEnd"/>
     </w:p>
     <w:p>
@@ -29404,9 +29456,39 @@
           <w:color w:val="008000"/>
           <w:sz w:val="18"/>
           <w:szCs w:val="18"/>
+          <w:lang w:val="en-US" w:eastAsia="ru-RU"/>
+        </w:rPr>
+      </w:pPr>
+      <w:r>
+        <w:rPr>
+          <w:rFonts w:ascii="Consolas" w:eastAsia="Times New Roman" w:hAnsi="Consolas" w:cs="Times New Roman"/>
+          <w:color w:val="008000"/>
+          <w:sz w:val="18"/>
+          <w:szCs w:val="18"/>
+          <w:lang w:val="en-US" w:eastAsia="ru-RU"/>
+        </w:rPr>
+        <w:t xml:space="preserve"># </w:t>
+      </w:r>
+      <w:r>
+        <w:rPr>
+          <w:rFonts w:ascii="Consolas" w:eastAsia="Times New Roman" w:hAnsi="Consolas" w:cs="Times New Roman"/>
+          <w:color w:val="008000"/>
+          <w:sz w:val="18"/>
+          <w:szCs w:val="18"/>
           <w:lang w:eastAsia="ru-RU"/>
         </w:rPr>
-      </w:pPr>
+        <w:t>Оценка</w:t>
+      </w:r>
+      <w:r>
+        <w:rPr>
+          <w:rFonts w:ascii="Consolas" w:eastAsia="Times New Roman" w:hAnsi="Consolas" w:cs="Times New Roman"/>
+          <w:color w:val="008000"/>
+          <w:sz w:val="18"/>
+          <w:szCs w:val="18"/>
+          <w:lang w:val="en-US" w:eastAsia="ru-RU"/>
+        </w:rPr>
+        <w:t xml:space="preserve"> </w:t>
+      </w:r>
       <w:r>
         <w:rPr>
           <w:rFonts w:ascii="Consolas" w:eastAsia="Times New Roman" w:hAnsi="Consolas" w:cs="Times New Roman"/>
@@ -29415,7 +29497,47 @@
           <w:szCs w:val="18"/>
           <w:lang w:eastAsia="ru-RU"/>
         </w:rPr>
-        <w:t># Оценка погрешности по неравенству</w:t>
+        <w:t>погрешности</w:t>
+      </w:r>
+      <w:r>
+        <w:rPr>
+          <w:rFonts w:ascii="Consolas" w:eastAsia="Times New Roman" w:hAnsi="Consolas" w:cs="Times New Roman"/>
+          <w:color w:val="008000"/>
+          <w:sz w:val="18"/>
+          <w:szCs w:val="18"/>
+          <w:lang w:val="en-US" w:eastAsia="ru-RU"/>
+        </w:rPr>
+        <w:t xml:space="preserve"> </w:t>
+      </w:r>
+      <w:r>
+        <w:rPr>
+          <w:rFonts w:ascii="Consolas" w:eastAsia="Times New Roman" w:hAnsi="Consolas" w:cs="Times New Roman"/>
+          <w:color w:val="008000"/>
+          <w:sz w:val="18"/>
+          <w:szCs w:val="18"/>
+          <w:lang w:eastAsia="ru-RU"/>
+        </w:rPr>
+        <w:t>по</w:t>
+      </w:r>
+      <w:r>
+        <w:rPr>
+          <w:rFonts w:ascii="Consolas" w:eastAsia="Times New Roman" w:hAnsi="Consolas" w:cs="Times New Roman"/>
+          <w:color w:val="008000"/>
+          <w:sz w:val="18"/>
+          <w:szCs w:val="18"/>
+          <w:lang w:val="en-US" w:eastAsia="ru-RU"/>
+        </w:rPr>
+        <w:t xml:space="preserve"> </w:t>
+      </w:r>
+      <w:r>
+        <w:rPr>
+          <w:rFonts w:ascii="Consolas" w:eastAsia="Times New Roman" w:hAnsi="Consolas" w:cs="Times New Roman"/>
+          <w:color w:val="008000"/>
+          <w:sz w:val="18"/>
+          <w:szCs w:val="18"/>
+          <w:lang w:eastAsia="ru-RU"/>
+        </w:rPr>
+        <w:t>неравенству</w:t>
       </w:r>
     </w:p>
     <w:p>
@@ -29427,7 +29549,7 @@
           <w:color w:val="008000"/>
           <w:sz w:val="18"/>
           <w:szCs w:val="18"/>
-          <w:lang w:eastAsia="ru-RU"/>
+          <w:lang w:val="en-US" w:eastAsia="ru-RU"/>
         </w:rPr>
       </w:pPr>
       <w:r>
@@ -29446,10 +29568,11 @@
           <w:color w:val="008000"/>
           <w:sz w:val="18"/>
           <w:szCs w:val="18"/>
-          <w:lang w:eastAsia="ru-RU"/>
+          <w:lang w:val="en-US" w:eastAsia="ru-RU"/>
         </w:rPr>
         <w:t xml:space="preserve"> = </w:t>
       </w:r>
+      <w:proofErr w:type="spellStart"/>
       <w:proofErr w:type="gramStart"/>
       <w:r>
         <w:rPr>
@@ -29467,7 +29590,7 @@
           <w:color w:val="008000"/>
           <w:sz w:val="18"/>
           <w:szCs w:val="18"/>
-          <w:lang w:eastAsia="ru-RU"/>
+          <w:lang w:val="en-US" w:eastAsia="ru-RU"/>
         </w:rPr>
         <w:t>.</w:t>
       </w:r>
@@ -29481,6 +29604,7 @@
         </w:rPr>
         <w:t>factorial</w:t>
       </w:r>
+      <w:proofErr w:type="spellEnd"/>
       <w:proofErr w:type="gramEnd"/>
       <w:r>
         <w:rPr>
@@ -29488,7 +29612,7 @@
           <w:color w:val="008000"/>
           <w:sz w:val="18"/>
           <w:szCs w:val="18"/>
-          <w:lang w:eastAsia="ru-RU"/>
+          <w:lang w:val="en-US" w:eastAsia="ru-RU"/>
         </w:rPr>
         <w:t>(</w:t>
       </w:r>
@@ -29508,7 +29632,7 @@
           <w:color w:val="008000"/>
           <w:sz w:val="18"/>
           <w:szCs w:val="18"/>
-          <w:lang w:eastAsia="ru-RU"/>
+          <w:lang w:val="en-US" w:eastAsia="ru-RU"/>
         </w:rPr>
         <w:t xml:space="preserve"> + 1)</w:t>
       </w:r>
@@ -31425,38 +31549,66 @@
           <w:color w:val="000000"/>
           <w:sz w:val="18"/>
           <w:szCs w:val="18"/>
-          <w:lang w:val="en-US" w:eastAsia="ru-RU"/>
-        </w:rPr>
-      </w:pPr>
-      <w:r>
-        <w:rPr>
-          <w:rFonts w:ascii="Consolas" w:eastAsia="Times New Roman" w:hAnsi="Consolas" w:cs="Times New Roman"/>
-          <w:color w:val="008000"/>
-          <w:sz w:val="18"/>
-          <w:szCs w:val="18"/>
-          <w:lang w:val="en-US" w:eastAsia="ru-RU"/>
-        </w:rPr>
-        <w:t>display(</w:t>
-      </w:r>
-      <w:proofErr w:type="spellStart"/>
-      <w:r>
-        <w:rPr>
-          <w:rFonts w:ascii="Consolas" w:eastAsia="Times New Roman" w:hAnsi="Consolas" w:cs="Times New Roman"/>
-          <w:color w:val="008000"/>
-          <w:sz w:val="18"/>
-          <w:szCs w:val="18"/>
-          <w:lang w:val="en-US" w:eastAsia="ru-RU"/>
-        </w:rPr>
-        <w:t>omega_frame</w:t>
-      </w:r>
-      <w:proofErr w:type="spellEnd"/>
-      <w:r>
-        <w:rPr>
-          <w:rFonts w:ascii="Consolas" w:eastAsia="Times New Roman" w:hAnsi="Consolas" w:cs="Times New Roman"/>
-          <w:color w:val="008000"/>
-          <w:sz w:val="18"/>
-          <w:szCs w:val="18"/>
-          <w:lang w:val="en-US" w:eastAsia="ru-RU"/>
+          <w:lang w:eastAsia="ru-RU"/>
+        </w:rPr>
+      </w:pPr>
+      <w:r>
+        <w:rPr>
+          <w:rFonts w:ascii="Consolas" w:eastAsia="Times New Roman" w:hAnsi="Consolas" w:cs="Times New Roman"/>
+          <w:color w:val="008000"/>
+          <w:sz w:val="18"/>
+          <w:szCs w:val="18"/>
+          <w:lang w:val="en-US" w:eastAsia="ru-RU"/>
+        </w:rPr>
+        <w:t>display</w:t>
+      </w:r>
+      <w:r>
+        <w:rPr>
+          <w:rFonts w:ascii="Consolas" w:eastAsia="Times New Roman" w:hAnsi="Consolas" w:cs="Times New Roman"/>
+          <w:color w:val="008000"/>
+          <w:sz w:val="18"/>
+          <w:szCs w:val="18"/>
+          <w:lang w:eastAsia="ru-RU"/>
+        </w:rPr>
+        <w:t>(</w:t>
+      </w:r>
+      <w:r>
+        <w:rPr>
+          <w:rFonts w:ascii="Consolas" w:eastAsia="Times New Roman" w:hAnsi="Consolas" w:cs="Times New Roman"/>
+          <w:color w:val="008000"/>
+          <w:sz w:val="18"/>
+          <w:szCs w:val="18"/>
+          <w:lang w:val="en-US" w:eastAsia="ru-RU"/>
+        </w:rPr>
+        <w:t>omega</w:t>
+      </w:r>
+      <w:r>
+        <w:rPr>
+          <w:rFonts w:ascii="Consolas" w:eastAsia="Times New Roman" w:hAnsi="Consolas" w:cs="Times New Roman"/>
+          <w:color w:val="008000"/>
+          <w:sz w:val="18"/>
+          <w:szCs w:val="18"/>
+          <w:lang w:eastAsia="ru-RU"/>
+        </w:rPr>
+        <w:t>_</w:t>
+      </w:r>
+      <w:r>
+        <w:rPr>
+          <w:rFonts w:ascii="Consolas" w:eastAsia="Times New Roman" w:hAnsi="Consolas" w:cs="Times New Roman"/>
+          <w:color w:val="008000"/>
+          <w:sz w:val="18"/>
+          <w:szCs w:val="18"/>
+          <w:lang w:val="en-US" w:eastAsia="ru-RU"/>
+        </w:rPr>
+        <w:t>frame</w:t>
+      </w:r>
+      <w:r>
+        <w:rPr>
+          <w:rFonts w:ascii="Consolas" w:eastAsia="Times New Roman" w:hAnsi="Consolas" w:cs="Times New Roman"/>
+          <w:color w:val="008000"/>
+          <w:sz w:val="18"/>
+          <w:szCs w:val="18"/>
+          <w:lang w:eastAsia="ru-RU"/>
         </w:rPr>
         <w:t>)</w:t>
       </w:r>
@@ -31470,7 +31622,7 @@
           <w:color w:val="000000"/>
           <w:sz w:val="21"/>
           <w:szCs w:val="21"/>
-          <w:lang w:val="en-US" w:eastAsia="ru-RU"/>
+          <w:lang w:eastAsia="ru-RU"/>
         </w:rPr>
       </w:pPr>
     </w:p>
@@ -40505,6 +40657,33 @@
           <w:szCs w:val="28"/>
         </w:rPr>
         <w:t>является решением системы линейных уравнений</w:t>
+      </w:r>
+      <w:r>
+        <w:rPr>
+          <w:rFonts w:ascii="Times New Roman" w:eastAsiaTheme="minorEastAsia" w:hAnsi="Times New Roman" w:cs="Times New Roman"/>
+          <w:iCs/>
+          <w:sz w:val="28"/>
+          <w:szCs w:val="28"/>
+        </w:rPr>
+        <w:t xml:space="preserve"> (которое можно найти, например, методом </w:t>
+      </w:r>
+      <w:r>
+        <w:rPr>
+          <w:rFonts w:ascii="Times New Roman" w:eastAsiaTheme="minorEastAsia" w:hAnsi="Times New Roman" w:cs="Times New Roman"/>
+          <w:iCs/>
+          <w:sz w:val="28"/>
+          <w:szCs w:val="28"/>
+        </w:rPr>
+        <w:t>Гаусса</w:t>
+      </w:r>
+      <w:r>
+        <w:rPr>
+          <w:rFonts w:ascii="Times New Roman" w:eastAsiaTheme="minorEastAsia" w:hAnsi="Times New Roman" w:cs="Times New Roman"/>
+          <w:iCs/>
+          <w:sz w:val="28"/>
+          <w:szCs w:val="28"/>
+        </w:rPr>
+        <w:t>)</w:t>
       </w:r>
       <w:r>
         <w:rPr>
@@ -41852,6 +42031,7 @@
           <w:szCs w:val="18"/>
           <w:lang w:val="en-US" w:eastAsia="ru-RU"/>
         </w:rPr>
+        <w:lastRenderedPageBreak/>
         <w:t>import</w:t>
       </w:r>
       <w:r>
@@ -41927,7 +42107,6 @@
           <w:szCs w:val="18"/>
           <w:lang w:val="en-US" w:eastAsia="ru-RU"/>
         </w:rPr>
-        <w:lastRenderedPageBreak/>
         <w:t>import</w:t>
       </w:r>
       <w:r>
@@ -43008,9 +43187,10 @@
           <w:color w:val="000000"/>
           <w:sz w:val="18"/>
           <w:szCs w:val="18"/>
-          <w:lang w:eastAsia="ru-RU"/>
-        </w:rPr>
-      </w:pPr>
+          <w:lang w:val="en-US" w:eastAsia="ru-RU"/>
+        </w:rPr>
+      </w:pPr>
+      <w:proofErr w:type="spellStart"/>
       <w:r>
         <w:rPr>
           <w:rFonts w:ascii="Consolas" w:eastAsia="Times New Roman" w:hAnsi="Consolas" w:cs="Times New Roman"/>
@@ -43027,7 +43207,7 @@
           <w:color w:val="000000"/>
           <w:sz w:val="18"/>
           <w:szCs w:val="18"/>
-          <w:lang w:eastAsia="ru-RU"/>
+          <w:lang w:val="en-US" w:eastAsia="ru-RU"/>
         </w:rPr>
         <w:t>_</w:t>
       </w:r>
@@ -43041,16 +43221,18 @@
         </w:rPr>
         <w:t>star</w:t>
       </w:r>
-      <w:r>
-        <w:rPr>
-          <w:rFonts w:ascii="Consolas" w:eastAsia="Times New Roman" w:hAnsi="Consolas" w:cs="Times New Roman"/>
-          <w:color w:val="000000"/>
-          <w:sz w:val="18"/>
-          <w:szCs w:val="18"/>
-          <w:lang w:eastAsia="ru-RU"/>
+      <w:proofErr w:type="spellEnd"/>
+      <w:r>
+        <w:rPr>
+          <w:rFonts w:ascii="Consolas" w:eastAsia="Times New Roman" w:hAnsi="Consolas" w:cs="Times New Roman"/>
+          <w:color w:val="000000"/>
+          <w:sz w:val="18"/>
+          <w:szCs w:val="18"/>
+          <w:lang w:val="en-US" w:eastAsia="ru-RU"/>
         </w:rPr>
         <w:t xml:space="preserve"> = </w:t>
       </w:r>
+      <w:proofErr w:type="spellStart"/>
       <w:r>
         <w:rPr>
           <w:rFonts w:ascii="Consolas" w:eastAsia="Times New Roman" w:hAnsi="Consolas" w:cs="Times New Roman"/>
@@ -43067,11 +43249,10 @@
           <w:color w:val="000000"/>
           <w:sz w:val="18"/>
           <w:szCs w:val="18"/>
-          <w:lang w:eastAsia="ru-RU"/>
+          <w:lang w:val="en-US" w:eastAsia="ru-RU"/>
         </w:rPr>
         <w:t>_</w:t>
       </w:r>
-      <w:proofErr w:type="spellStart"/>
       <w:proofErr w:type="gramStart"/>
       <w:r>
         <w:rPr>
@@ -43090,7 +43271,7 @@
           <w:color w:val="000000"/>
           <w:sz w:val="18"/>
           <w:szCs w:val="18"/>
-          <w:lang w:eastAsia="ru-RU"/>
+          <w:lang w:val="en-US" w:eastAsia="ru-RU"/>
         </w:rPr>
         <w:t>[</w:t>
       </w:r>
@@ -43101,7 +43282,7 @@
           <w:color w:val="098658"/>
           <w:sz w:val="18"/>
           <w:szCs w:val="18"/>
-          <w:lang w:eastAsia="ru-RU"/>
+          <w:lang w:val="en-US" w:eastAsia="ru-RU"/>
         </w:rPr>
         <w:t>0</w:t>
       </w:r>
@@ -43111,7 +43292,7 @@
           <w:color w:val="000000"/>
           <w:sz w:val="18"/>
           <w:szCs w:val="18"/>
-          <w:lang w:eastAsia="ru-RU"/>
+          <w:lang w:val="en-US" w:eastAsia="ru-RU"/>
         </w:rPr>
         <w:t>] + (</w:t>
       </w:r>
@@ -43121,7 +43302,7 @@
           <w:color w:val="098658"/>
           <w:sz w:val="18"/>
           <w:szCs w:val="18"/>
-          <w:lang w:eastAsia="ru-RU"/>
+          <w:lang w:val="en-US" w:eastAsia="ru-RU"/>
         </w:rPr>
         <w:t>2</w:t>
       </w:r>
@@ -43131,7 +43312,7 @@
           <w:color w:val="000000"/>
           <w:sz w:val="18"/>
           <w:szCs w:val="18"/>
-          <w:lang w:eastAsia="ru-RU"/>
+          <w:lang w:val="en-US" w:eastAsia="ru-RU"/>
         </w:rPr>
         <w:t xml:space="preserve"> / </w:t>
       </w:r>
@@ -43141,7 +43322,7 @@
           <w:color w:val="098658"/>
           <w:sz w:val="18"/>
           <w:szCs w:val="18"/>
-          <w:lang w:eastAsia="ru-RU"/>
+          <w:lang w:val="en-US" w:eastAsia="ru-RU"/>
         </w:rPr>
         <w:t>3</w:t>
       </w:r>
@@ -43151,7 +43332,7 @@
           <w:color w:val="000000"/>
           <w:sz w:val="18"/>
           <w:szCs w:val="18"/>
-          <w:lang w:eastAsia="ru-RU"/>
+          <w:lang w:val="en-US" w:eastAsia="ru-RU"/>
         </w:rPr>
         <w:t xml:space="preserve">) * </w:t>
       </w:r>
@@ -46201,6 +46382,7 @@
           <w:szCs w:val="18"/>
           <w:lang w:val="en-US" w:eastAsia="ru-RU"/>
         </w:rPr>
+        <w:lastRenderedPageBreak/>
         <w:t xml:space="preserve">df = </w:t>
       </w:r>
       <w:proofErr w:type="spellStart"/>
@@ -46248,7 +46430,6 @@
           <w:szCs w:val="18"/>
           <w:lang w:val="en-US" w:eastAsia="ru-RU"/>
         </w:rPr>
-        <w:lastRenderedPageBreak/>
         <w:t xml:space="preserve">    </w:t>
       </w:r>
       <w:r>
@@ -48106,7 +48287,7 @@
           <w:sz w:val="28"/>
           <w:szCs w:val="28"/>
         </w:rPr>
-        <w:t>В ходе интерполяции с применением метода наименьших квадратов была проведена оценка точности аппроксимации на ряде контрольных точек. Вычисленные значения ошибок оказались порядка 10</w:t>
+        <w:t xml:space="preserve">В ходе интерполяции с применением метода наименьших квадратов была проведена оценка точности аппроксимации на ряде контрольных точек. Полученные результаты оказались лучше теоретических оценок, что </w:t>
       </w:r>
       <w:r>
         <w:rPr>
@@ -48114,28 +48295,9 @@
           <w:iCs/>
           <w:sz w:val="28"/>
           <w:szCs w:val="28"/>
-          <w:vertAlign w:val="superscript"/>
-        </w:rPr>
-        <w:t>-7</w:t>
-      </w:r>
-      <w:r>
-        <w:rPr>
-          <w:rFonts w:ascii="Times New Roman" w:hAnsi="Times New Roman" w:cs="Times New Roman"/>
-          <w:iCs/>
-          <w:sz w:val="28"/>
-          <w:szCs w:val="28"/>
-        </w:rPr>
-        <w:t xml:space="preserve">, что свидетельствует о </w:t>
-      </w:r>
-      <w:r>
-        <w:rPr>
-          <w:rFonts w:ascii="Times New Roman" w:hAnsi="Times New Roman" w:cs="Times New Roman"/>
-          <w:iCs/>
-          <w:sz w:val="28"/>
-          <w:szCs w:val="28"/>
         </w:rPr>
         <w:lastRenderedPageBreak/>
-        <w:t>высокой степени точности, достигаемой данным методом. Полученные результаты оказались лучше теоретических оценок, что указывает на эффективность выбранного подхода и точное воспроизведение исходной функции.</w:t>
+        <w:t>указывает на эффективность выбранного подхода и точное воспроизведение исходной функции.</w:t>
       </w:r>
     </w:p>
     <w:p>
@@ -48159,27 +48321,14 @@
         </w:rPr>
         <w:t>Замечено, что значения погрешности для всех тестовых точек имеют сопоставимый масштаб, что говорит о равномерном распределении ошибки по всему интервалу. Это подчеркивает не только точность, но и стабильность метода наименьших квадратов при аппроксимации.</w:t>
       </w:r>
-    </w:p>
-    <w:p>
-      <w:pPr>
-        <w:spacing w:after="0" w:line="240" w:lineRule="auto"/>
-        <w:ind w:firstLine="709"/>
-        <w:jc w:val="both"/>
+      <w:r>
         <w:rPr>
           <w:rFonts w:ascii="Times New Roman" w:hAnsi="Times New Roman" w:cs="Times New Roman"/>
           <w:iCs/>
           <w:sz w:val="28"/>
           <w:szCs w:val="28"/>
         </w:rPr>
-      </w:pPr>
-      <w:r>
-        <w:rPr>
-          <w:rFonts w:ascii="Times New Roman" w:hAnsi="Times New Roman" w:cs="Times New Roman"/>
-          <w:iCs/>
-          <w:sz w:val="28"/>
-          <w:szCs w:val="28"/>
-        </w:rPr>
-        <w:t>Дополнительно устойчивость метода подтверждается отсутствием значительных расхождений между реальными и аппроксимированными значениями: ошибки во всех точках остаются устойчиво малы, что свидетельствует о надежности численных вычислений.</w:t>
+        <w:t xml:space="preserve"> Такое поведение объясняется тем, что аппроксимирующей функции не обязательно проходить через все контрольные точки, достаточно лишь минимизировать среднеквадратичное отклонение.</w:t>
       </w:r>
     </w:p>
     <w:p>
@@ -48227,7 +48376,7 @@
           <w:sz w:val="28"/>
           <w:szCs w:val="28"/>
         </w:rPr>
-        <w:t>Полином пятой степени, использованный для аппроксимации, продемонстрировал высокую эффективность при приближении исходной функции на отрезке</w:t>
+        <w:t>Среди всех рассмотренных способов приближения функций наилучший результат продемонстрировала интерполяция многочленом Ньютона</w:t>
       </w:r>
       <w:r>
         <w:rPr>
@@ -48236,7 +48385,7 @@
           <w:sz w:val="28"/>
           <w:szCs w:val="28"/>
         </w:rPr>
-        <w:t xml:space="preserve"> </w:t>
+        <w:t xml:space="preserve"> (ошибка порядка </w:t>
       </w:r>
       <w:r>
         <w:rPr>
@@ -48244,8 +48393,127 @@
           <w:iCs/>
           <w:sz w:val="28"/>
           <w:szCs w:val="28"/>
-        </w:rPr>
-        <w:t>[0,7;1,7]. Он не только обеспечивает точное, но и равномерное приближение по всему интервалу, что указывает на достаточность выбранной степени. Повышение степени полинома, скорее всего, не приведет к значимому приросту точности.</w:t>
+          <w:lang w:val="en-US"/>
+        </w:rPr>
+        <w:t>e</w:t>
+      </w:r>
+      <w:r>
+        <w:rPr>
+          <w:rFonts w:ascii="Times New Roman" w:hAnsi="Times New Roman" w:cs="Times New Roman"/>
+          <w:iCs/>
+          <w:sz w:val="28"/>
+          <w:szCs w:val="28"/>
+        </w:rPr>
+        <w:t>-1</w:t>
+      </w:r>
+      <w:r>
+        <w:rPr>
+          <w:rFonts w:ascii="Times New Roman" w:hAnsi="Times New Roman" w:cs="Times New Roman"/>
+          <w:iCs/>
+          <w:sz w:val="28"/>
+          <w:szCs w:val="28"/>
+        </w:rPr>
+        <w:t>4</w:t>
+      </w:r>
+      <w:r>
+        <w:rPr>
+          <w:rFonts w:ascii="Times New Roman" w:hAnsi="Times New Roman" w:cs="Times New Roman"/>
+          <w:iCs/>
+          <w:sz w:val="28"/>
+          <w:szCs w:val="28"/>
+        </w:rPr>
+        <w:t>)</w:t>
+      </w:r>
+      <w:r>
+        <w:rPr>
+          <w:rFonts w:ascii="Times New Roman" w:hAnsi="Times New Roman" w:cs="Times New Roman"/>
+          <w:iCs/>
+          <w:sz w:val="28"/>
+          <w:szCs w:val="28"/>
+        </w:rPr>
+        <w:t>. Это объясняется тем, что многочлен Ньютона стремится пройти через все контрольные точки, увеличивая точность.</w:t>
+      </w:r>
+      <w:r>
+        <w:rPr>
+          <w:rFonts w:ascii="Times New Roman" w:hAnsi="Times New Roman" w:cs="Times New Roman"/>
+          <w:iCs/>
+          <w:sz w:val="28"/>
+          <w:szCs w:val="28"/>
+        </w:rPr>
+        <w:t xml:space="preserve"> </w:t>
+      </w:r>
+      <w:r>
+        <w:rPr>
+          <w:rFonts w:ascii="Times New Roman" w:hAnsi="Times New Roman" w:cs="Times New Roman"/>
+          <w:iCs/>
+          <w:sz w:val="28"/>
+          <w:szCs w:val="28"/>
+        </w:rPr>
+        <w:t>Отдельно следует отметить влияние эффекта Рунге на интерполяцию многочленом Ньютона – именно он</w:t>
+      </w:r>
+      <w:r>
+        <w:rPr>
+          <w:rFonts w:ascii="Times New Roman" w:hAnsi="Times New Roman" w:cs="Times New Roman"/>
+          <w:iCs/>
+          <w:sz w:val="28"/>
+          <w:szCs w:val="28"/>
+        </w:rPr>
+        <w:t>о</w:t>
+      </w:r>
+      <w:r>
+        <w:rPr>
+          <w:rFonts w:ascii="Times New Roman" w:hAnsi="Times New Roman" w:cs="Times New Roman"/>
+          <w:iCs/>
+          <w:sz w:val="28"/>
+          <w:szCs w:val="28"/>
+        </w:rPr>
+        <w:t xml:space="preserve"> является причиной увеличения ошибки при интерполяции на равномерной сетке</w:t>
+      </w:r>
+      <w:r>
+        <w:rPr>
+          <w:rFonts w:ascii="Times New Roman" w:hAnsi="Times New Roman" w:cs="Times New Roman"/>
+          <w:iCs/>
+          <w:sz w:val="28"/>
+          <w:szCs w:val="28"/>
+        </w:rPr>
+        <w:t xml:space="preserve"> (в нашем случае вплоть до порядка </w:t>
+      </w:r>
+      <w:r>
+        <w:rPr>
+          <w:rFonts w:ascii="Times New Roman" w:hAnsi="Times New Roman" w:cs="Times New Roman"/>
+          <w:iCs/>
+          <w:sz w:val="28"/>
+          <w:szCs w:val="28"/>
+          <w:lang w:val="en-US"/>
+        </w:rPr>
+        <w:t>e</w:t>
+      </w:r>
+      <w:r>
+        <w:rPr>
+          <w:rFonts w:ascii="Times New Roman" w:hAnsi="Times New Roman" w:cs="Times New Roman"/>
+          <w:iCs/>
+          <w:sz w:val="28"/>
+          <w:szCs w:val="28"/>
+        </w:rPr>
+        <w:t>-13</w:t>
+      </w:r>
+      <w:r>
+        <w:rPr>
+          <w:rFonts w:ascii="Times New Roman" w:hAnsi="Times New Roman" w:cs="Times New Roman"/>
+          <w:iCs/>
+          <w:sz w:val="28"/>
+          <w:szCs w:val="28"/>
+        </w:rPr>
+        <w:t>)</w:t>
+      </w:r>
+      <w:r>
+        <w:rPr>
+          <w:rFonts w:ascii="Times New Roman" w:hAnsi="Times New Roman" w:cs="Times New Roman"/>
+          <w:iCs/>
+          <w:sz w:val="28"/>
+          <w:szCs w:val="28"/>
+        </w:rPr>
+        <w:t>.</w:t>
       </w:r>
     </w:p>
     <w:p>
@@ -48267,7 +48535,65 @@
           <w:sz w:val="28"/>
           <w:szCs w:val="28"/>
         </w:rPr>
-        <w:t>Таким образом, в рамках проведённого эксперимента метод наименьших квадратов проявил себя как надёжный и точный инструмент для аппроксимации. Использование полинома пятой степени обеспечило устойчивое и высокоточное приближение, превзошедшее теоретически ожидаемую точность, что подтверждает практическую ценность данного подхода в задачах численного анализа.</w:t>
+        <w:t>Второе место – МНК</w:t>
+      </w:r>
+      <w:r>
+        <w:rPr>
+          <w:rFonts w:ascii="Times New Roman" w:hAnsi="Times New Roman" w:cs="Times New Roman"/>
+          <w:iCs/>
+          <w:sz w:val="28"/>
+          <w:szCs w:val="28"/>
+        </w:rPr>
+        <w:t xml:space="preserve"> (</w:t>
+      </w:r>
+      <w:r>
+        <w:rPr>
+          <w:rFonts w:ascii="Times New Roman" w:hAnsi="Times New Roman" w:cs="Times New Roman"/>
+          <w:iCs/>
+          <w:sz w:val="28"/>
+          <w:szCs w:val="28"/>
+        </w:rPr>
+        <w:t>ошибка порядка е-06</w:t>
+      </w:r>
+      <w:r>
+        <w:rPr>
+          <w:rFonts w:ascii="Times New Roman" w:hAnsi="Times New Roman" w:cs="Times New Roman"/>
+          <w:iCs/>
+          <w:sz w:val="28"/>
+          <w:szCs w:val="28"/>
+        </w:rPr>
+        <w:t>)</w:t>
+      </w:r>
+      <w:r>
+        <w:rPr>
+          <w:rFonts w:ascii="Times New Roman" w:hAnsi="Times New Roman" w:cs="Times New Roman"/>
+          <w:iCs/>
+          <w:sz w:val="28"/>
+          <w:szCs w:val="28"/>
+        </w:rPr>
+        <w:t>, т.к. не стремится пройти через все точки, а лишь уменьшает суммарную ошибку. Ошибка равномерно распределяется во всех точках и в каждой конкретной невысока.</w:t>
+      </w:r>
+    </w:p>
+    <w:p>
+      <w:pPr>
+        <w:spacing w:after="0" w:line="240" w:lineRule="auto"/>
+        <w:ind w:firstLine="709"/>
+        <w:jc w:val="both"/>
+        <w:rPr>
+          <w:rFonts w:ascii="Times New Roman" w:hAnsi="Times New Roman" w:cs="Times New Roman"/>
+          <w:iCs/>
+          <w:sz w:val="28"/>
+          <w:szCs w:val="28"/>
+        </w:rPr>
+      </w:pPr>
+      <w:r>
+        <w:rPr>
+          <w:rFonts w:ascii="Times New Roman" w:hAnsi="Times New Roman" w:cs="Times New Roman"/>
+          <w:iCs/>
+          <w:sz w:val="28"/>
+          <w:szCs w:val="28"/>
+        </w:rPr>
+        <w:t>Худший результат – у кубического сплайна (ошибка порядка е-04), объясняется тем, что сплайн локален по построению и к тому же ограничен 3 степенью.</w:t>
       </w:r>
     </w:p>
     <w:sectPr>

</xml_diff>